<commit_message>
se modifico la implementacion de la base de datos
se dejo mucho mas optima la base de datos
</commit_message>
<xml_diff>
--- a/Docs/Documentation/documentacion_1-proyecto_BD_2017.docx
+++ b/Docs/Documentation/documentacion_1-proyecto_BD_2017.docx
@@ -7480,14 +7480,28 @@
           <w:b/>
           <w:lang w:val="es-VE"/>
         </w:rPr>
-        <w:t>lases</w:t>
-      </w:r>
-      <w:r>
-        <w:rPr>
-          <w:rFonts w:asciiTheme="minorHAnsi" w:hAnsiTheme="minorHAnsi" w:cstheme="minorHAnsi"/>
-          <w:lang w:val="es-VE"/>
-        </w:rPr>
-        <w:t>: secuencia de 30 caracteres alfanuméricos. Atributo simple, obligatorio, polivalente.</w:t>
+        <w:t>lase</w:t>
+      </w:r>
+      <w:r>
+        <w:rPr>
+          <w:rFonts w:asciiTheme="minorHAnsi" w:hAnsiTheme="minorHAnsi" w:cstheme="minorHAnsi"/>
+          <w:lang w:val="es-VE"/>
+        </w:rPr>
+        <w:t xml:space="preserve">: secuencia de 30 caracteres alfanuméricos. Atributo </w:t>
+      </w:r>
+      <w:r>
+        <w:rPr>
+          <w:rFonts w:asciiTheme="minorHAnsi" w:hAnsiTheme="minorHAnsi" w:cstheme="minorHAnsi"/>
+          <w:lang w:val="es-VE"/>
+        </w:rPr>
+        <w:t>simple, obligatorio, monovalente</w:t>
+      </w:r>
+      <w:r>
+        <w:rPr>
+          <w:rFonts w:asciiTheme="minorHAnsi" w:hAnsiTheme="minorHAnsi" w:cstheme="minorHAnsi"/>
+          <w:lang w:val="es-VE"/>
+        </w:rPr>
+        <w:t>.</w:t>
       </w:r>
     </w:p>
     <w:p>
@@ -7495,27 +7509,272 @@
         <w:pStyle w:val="Prrafodelista"/>
         <w:rPr>
           <w:rFonts w:asciiTheme="minorHAnsi" w:hAnsiTheme="minorHAnsi" w:cstheme="minorHAnsi"/>
+          <w:lang w:val="es-VE"/>
+        </w:rPr>
+      </w:pPr>
+    </w:p>
+    <w:p>
+      <w:pPr>
+        <w:rPr>
+          <w:rFonts w:asciiTheme="minorHAnsi" w:hAnsiTheme="minorHAnsi" w:cstheme="minorHAnsi"/>
+          <w:color w:val="00B0F0"/>
+          <w:lang w:val="es-VE"/>
+        </w:rPr>
+      </w:pPr>
+      <w:r>
+        <w:rPr>
+          <w:rFonts w:asciiTheme="minorHAnsi" w:hAnsiTheme="minorHAnsi" w:cstheme="minorHAnsi"/>
+          <w:color w:val="00B0F0"/>
+          <w:lang w:val="es-VE"/>
+        </w:rPr>
+        <w:t>RESUELVE</w:t>
+      </w:r>
+    </w:p>
+    <w:p>
+      <w:pPr>
+        <w:rPr>
+          <w:rFonts w:asciiTheme="minorHAnsi" w:hAnsiTheme="minorHAnsi" w:cstheme="minorHAnsi"/>
+          <w:lang w:val="es-VE"/>
+        </w:rPr>
+      </w:pPr>
+      <w:r>
+        <w:rPr>
+          <w:rFonts w:asciiTheme="minorHAnsi" w:hAnsiTheme="minorHAnsi" w:cstheme="minorHAnsi"/>
           <w:u w:val="single"/>
           <w:lang w:val="es-VE"/>
         </w:rPr>
-      </w:pPr>
-    </w:p>
-    <w:p>
-      <w:pPr>
-        <w:rPr>
-          <w:rFonts w:asciiTheme="minorHAnsi" w:hAnsiTheme="minorHAnsi" w:cstheme="minorHAnsi"/>
-          <w:color w:val="00B0F0"/>
-          <w:lang w:val="es-VE"/>
-        </w:rPr>
-      </w:pPr>
-      <w:r>
-        <w:rPr>
-          <w:rFonts w:asciiTheme="minorHAnsi" w:hAnsiTheme="minorHAnsi" w:cstheme="minorHAnsi"/>
-          <w:color w:val="00B0F0"/>
-          <w:lang w:val="es-VE"/>
-        </w:rPr>
-        <w:t>RESUELVE</w:t>
-      </w:r>
+        <w:t>Descripción</w:t>
+      </w:r>
+      <w:r>
+        <w:rPr>
+          <w:rFonts w:asciiTheme="minorHAnsi" w:hAnsiTheme="minorHAnsi" w:cstheme="minorHAnsi"/>
+          <w:lang w:val="es-VE"/>
+        </w:rPr>
+        <w:t>:</w:t>
+      </w:r>
+    </w:p>
+    <w:p>
+      <w:pPr>
+        <w:rPr>
+          <w:rFonts w:asciiTheme="minorHAnsi" w:hAnsiTheme="minorHAnsi" w:cstheme="minorHAnsi"/>
+          <w:lang w:val="es-VE"/>
+        </w:rPr>
+      </w:pPr>
+      <w:r>
+        <w:rPr>
+          <w:rFonts w:asciiTheme="minorHAnsi" w:hAnsiTheme="minorHAnsi" w:cstheme="minorHAnsi"/>
+          <w:lang w:val="es-VE"/>
+        </w:rPr>
+        <w:t>Un equipo resuelve ninguno o muchos problemas en la competencia y un prob</w:t>
+      </w:r>
+      <w:r>
+        <w:rPr>
+          <w:rFonts w:asciiTheme="minorHAnsi" w:hAnsiTheme="minorHAnsi" w:cstheme="minorHAnsi"/>
+          <w:lang w:val="es-VE"/>
+        </w:rPr>
+        <w:t xml:space="preserve">lema </w:t>
+      </w:r>
+      <w:proofErr w:type="gramStart"/>
+      <w:r>
+        <w:rPr>
+          <w:rFonts w:asciiTheme="minorHAnsi" w:hAnsiTheme="minorHAnsi" w:cstheme="minorHAnsi"/>
+          <w:lang w:val="es-VE"/>
+        </w:rPr>
+        <w:t>puede</w:t>
+      </w:r>
+      <w:proofErr w:type="gramEnd"/>
+      <w:r>
+        <w:rPr>
+          <w:rFonts w:asciiTheme="minorHAnsi" w:hAnsiTheme="minorHAnsi" w:cstheme="minorHAnsi"/>
+          <w:lang w:val="es-VE"/>
+        </w:rPr>
+        <w:t xml:space="preserve"> ser resuelto por cero</w:t>
+      </w:r>
+      <w:r>
+        <w:rPr>
+          <w:rFonts w:asciiTheme="minorHAnsi" w:hAnsiTheme="minorHAnsi" w:cstheme="minorHAnsi"/>
+          <w:lang w:val="es-VE"/>
+        </w:rPr>
+        <w:t xml:space="preserve"> o muchos equipos.</w:t>
+      </w:r>
+    </w:p>
+    <w:p>
+      <w:pPr>
+        <w:rPr>
+          <w:rFonts w:asciiTheme="minorHAnsi" w:hAnsiTheme="minorHAnsi" w:cstheme="minorHAnsi"/>
+          <w:lang w:val="es-VE"/>
+        </w:rPr>
+      </w:pPr>
+      <w:r>
+        <w:rPr>
+          <w:rFonts w:asciiTheme="minorHAnsi" w:hAnsiTheme="minorHAnsi" w:cstheme="minorHAnsi"/>
+          <w:lang w:val="es-VE"/>
+        </w:rPr>
+        <w:t>Grado: binaria</w:t>
+      </w:r>
+    </w:p>
+    <w:p>
+      <w:pPr>
+        <w:rPr>
+          <w:rFonts w:asciiTheme="minorHAnsi" w:hAnsiTheme="minorHAnsi" w:cstheme="minorHAnsi"/>
+          <w:lang w:val="es-VE"/>
+        </w:rPr>
+      </w:pPr>
+      <w:r>
+        <w:rPr>
+          <w:rFonts w:asciiTheme="minorHAnsi" w:hAnsiTheme="minorHAnsi" w:cstheme="minorHAnsi"/>
+          <w:lang w:val="es-VE"/>
+        </w:rPr>
+        <w:t xml:space="preserve">Cardinalidad: N: N entre </w:t>
+      </w:r>
+      <w:r>
+        <w:rPr>
+          <w:rFonts w:asciiTheme="minorHAnsi" w:hAnsiTheme="minorHAnsi" w:cstheme="minorHAnsi"/>
+          <w:b/>
+          <w:lang w:val="es-VE"/>
+        </w:rPr>
+        <w:t>EQUIPO</w:t>
+      </w:r>
+      <w:r>
+        <w:rPr>
+          <w:rFonts w:asciiTheme="minorHAnsi" w:hAnsiTheme="minorHAnsi" w:cstheme="minorHAnsi"/>
+          <w:lang w:val="es-VE"/>
+        </w:rPr>
+        <w:t xml:space="preserve"> y </w:t>
+      </w:r>
+      <w:r>
+        <w:rPr>
+          <w:rFonts w:asciiTheme="minorHAnsi" w:hAnsiTheme="minorHAnsi" w:cstheme="minorHAnsi"/>
+          <w:b/>
+          <w:lang w:val="es-VE"/>
+        </w:rPr>
+        <w:t>PROBLEMA</w:t>
+      </w:r>
+      <w:r>
+        <w:rPr>
+          <w:rFonts w:asciiTheme="minorHAnsi" w:hAnsiTheme="minorHAnsi" w:cstheme="minorHAnsi"/>
+          <w:lang w:val="es-VE"/>
+        </w:rPr>
+        <w:t>.</w:t>
+      </w:r>
+    </w:p>
+    <w:p>
+      <w:pPr>
+        <w:rPr>
+          <w:rFonts w:asciiTheme="minorHAnsi" w:hAnsiTheme="minorHAnsi" w:cstheme="minorHAnsi"/>
+          <w:lang w:val="es-VE"/>
+        </w:rPr>
+      </w:pPr>
+      <w:r>
+        <w:rPr>
+          <w:rFonts w:asciiTheme="minorHAnsi" w:hAnsiTheme="minorHAnsi" w:cstheme="minorHAnsi"/>
+          <w:lang w:val="es-VE"/>
+        </w:rPr>
+        <w:t>Participación: la par</w:t>
+      </w:r>
+      <w:r>
+        <w:rPr>
+          <w:rFonts w:asciiTheme="minorHAnsi" w:hAnsiTheme="minorHAnsi" w:cstheme="minorHAnsi"/>
+          <w:lang w:val="es-VE"/>
+        </w:rPr>
+        <w:t xml:space="preserve">ticipación de </w:t>
+      </w:r>
+      <w:r>
+        <w:rPr>
+          <w:rFonts w:asciiTheme="minorHAnsi" w:hAnsiTheme="minorHAnsi" w:cstheme="minorHAnsi"/>
+          <w:b/>
+          <w:lang w:val="es-VE"/>
+        </w:rPr>
+        <w:t>EQUIPO</w:t>
+      </w:r>
+      <w:r>
+        <w:rPr>
+          <w:rFonts w:asciiTheme="minorHAnsi" w:hAnsiTheme="minorHAnsi" w:cstheme="minorHAnsi"/>
+          <w:lang w:val="es-VE"/>
+        </w:rPr>
+        <w:t xml:space="preserve"> es </w:t>
+      </w:r>
+      <w:r>
+        <w:rPr>
+          <w:rFonts w:asciiTheme="minorHAnsi" w:hAnsiTheme="minorHAnsi" w:cstheme="minorHAnsi"/>
+          <w:lang w:val="es-VE"/>
+        </w:rPr>
+        <w:t>no-</w:t>
+      </w:r>
+      <w:r>
+        <w:rPr>
+          <w:rFonts w:asciiTheme="minorHAnsi" w:hAnsiTheme="minorHAnsi" w:cstheme="minorHAnsi"/>
+          <w:lang w:val="es-VE"/>
+        </w:rPr>
+        <w:t>obligatoria</w:t>
+      </w:r>
+      <w:r>
+        <w:rPr>
+          <w:rFonts w:asciiTheme="minorHAnsi" w:hAnsiTheme="minorHAnsi" w:cstheme="minorHAnsi"/>
+          <w:lang w:val="es-VE"/>
+        </w:rPr>
+        <w:t xml:space="preserve"> y la de </w:t>
+      </w:r>
+      <w:r>
+        <w:rPr>
+          <w:rFonts w:asciiTheme="minorHAnsi" w:hAnsiTheme="minorHAnsi" w:cstheme="minorHAnsi"/>
+          <w:b/>
+          <w:lang w:val="es-VE"/>
+        </w:rPr>
+        <w:t>PROBLEMA</w:t>
+      </w:r>
+      <w:r>
+        <w:rPr>
+          <w:rFonts w:asciiTheme="minorHAnsi" w:hAnsiTheme="minorHAnsi" w:cstheme="minorHAnsi"/>
+          <w:lang w:val="es-VE"/>
+        </w:rPr>
+        <w:t xml:space="preserve"> es</w:t>
+      </w:r>
+      <w:r>
+        <w:rPr>
+          <w:rFonts w:asciiTheme="minorHAnsi" w:hAnsiTheme="minorHAnsi" w:cstheme="minorHAnsi"/>
+          <w:lang w:val="es-VE"/>
+        </w:rPr>
+        <w:t xml:space="preserve"> </w:t>
+      </w:r>
+      <w:r>
+        <w:rPr>
+          <w:rFonts w:asciiTheme="minorHAnsi" w:hAnsiTheme="minorHAnsi" w:cstheme="minorHAnsi"/>
+          <w:lang w:val="es-VE"/>
+        </w:rPr>
+        <w:t>no-</w:t>
+      </w:r>
+      <w:r>
+        <w:rPr>
+          <w:rFonts w:asciiTheme="minorHAnsi" w:hAnsiTheme="minorHAnsi" w:cstheme="minorHAnsi"/>
+          <w:lang w:val="es-VE"/>
+        </w:rPr>
+        <w:t>obligatoria.</w:t>
+      </w:r>
+    </w:p>
+    <w:p>
+      <w:pPr>
+        <w:rPr>
+          <w:rFonts w:asciiTheme="minorHAnsi" w:hAnsiTheme="minorHAnsi" w:cstheme="minorHAnsi"/>
+          <w:lang w:val="es-VE"/>
+        </w:rPr>
+      </w:pPr>
+    </w:p>
+    <w:p>
+      <w:pPr>
+        <w:rPr>
+          <w:rFonts w:asciiTheme="minorHAnsi" w:hAnsiTheme="minorHAnsi" w:cstheme="minorHAnsi"/>
+          <w:lang w:val="es-VE"/>
+        </w:rPr>
+      </w:pPr>
+    </w:p>
+    <w:p>
+      <w:pPr>
+        <w:rPr>
+          <w:rFonts w:asciiTheme="minorHAnsi" w:hAnsiTheme="minorHAnsi" w:cstheme="minorHAnsi"/>
+          <w:lang w:val="es-VE"/>
+        </w:rPr>
+      </w:pPr>
     </w:p>
     <w:p>
       <w:pPr>
@@ -7530,253 +7789,6 @@
           <w:u w:val="single"/>
           <w:lang w:val="es-VE"/>
         </w:rPr>
-        <w:t>Descripción</w:t>
-      </w:r>
-      <w:r>
-        <w:rPr>
-          <w:rFonts w:asciiTheme="minorHAnsi" w:hAnsiTheme="minorHAnsi" w:cstheme="minorHAnsi"/>
-          <w:lang w:val="es-VE"/>
-        </w:rPr>
-        <w:t>:</w:t>
-      </w:r>
-    </w:p>
-    <w:p>
-      <w:pPr>
-        <w:rPr>
-          <w:rFonts w:asciiTheme="minorHAnsi" w:hAnsiTheme="minorHAnsi" w:cstheme="minorHAnsi"/>
-          <w:lang w:val="es-VE"/>
-        </w:rPr>
-      </w:pPr>
-      <w:r>
-        <w:rPr>
-          <w:rFonts w:asciiTheme="minorHAnsi" w:hAnsiTheme="minorHAnsi" w:cstheme="minorHAnsi"/>
-          <w:lang w:val="es-VE"/>
-        </w:rPr>
-        <w:t>Un equipo resuelve ninguno o muchos problemas en la competencia y un prob</w:t>
-      </w:r>
-      <w:r>
-        <w:rPr>
-          <w:rFonts w:asciiTheme="minorHAnsi" w:hAnsiTheme="minorHAnsi" w:cstheme="minorHAnsi"/>
-          <w:lang w:val="es-VE"/>
-        </w:rPr>
-        <w:t xml:space="preserve">lema </w:t>
-      </w:r>
-      <w:proofErr w:type="gramStart"/>
-      <w:r>
-        <w:rPr>
-          <w:rFonts w:asciiTheme="minorHAnsi" w:hAnsiTheme="minorHAnsi" w:cstheme="minorHAnsi"/>
-          <w:lang w:val="es-VE"/>
-        </w:rPr>
-        <w:t>puede</w:t>
-      </w:r>
-      <w:proofErr w:type="gramEnd"/>
-      <w:r>
-        <w:rPr>
-          <w:rFonts w:asciiTheme="minorHAnsi" w:hAnsiTheme="minorHAnsi" w:cstheme="minorHAnsi"/>
-          <w:lang w:val="es-VE"/>
-        </w:rPr>
-        <w:t xml:space="preserve"> ser resuelto por cero</w:t>
-      </w:r>
-      <w:r>
-        <w:rPr>
-          <w:rFonts w:asciiTheme="minorHAnsi" w:hAnsiTheme="minorHAnsi" w:cstheme="minorHAnsi"/>
-          <w:lang w:val="es-VE"/>
-        </w:rPr>
-        <w:t xml:space="preserve"> o muchos equipos.</w:t>
-      </w:r>
-    </w:p>
-    <w:p>
-      <w:pPr>
-        <w:rPr>
-          <w:rFonts w:asciiTheme="minorHAnsi" w:hAnsiTheme="minorHAnsi" w:cstheme="minorHAnsi"/>
-          <w:lang w:val="es-VE"/>
-        </w:rPr>
-      </w:pPr>
-      <w:r>
-        <w:rPr>
-          <w:rFonts w:asciiTheme="minorHAnsi" w:hAnsiTheme="minorHAnsi" w:cstheme="minorHAnsi"/>
-          <w:lang w:val="es-VE"/>
-        </w:rPr>
-        <w:t>Grado: binaria</w:t>
-      </w:r>
-    </w:p>
-    <w:p>
-      <w:pPr>
-        <w:rPr>
-          <w:rFonts w:asciiTheme="minorHAnsi" w:hAnsiTheme="minorHAnsi" w:cstheme="minorHAnsi"/>
-          <w:lang w:val="es-VE"/>
-        </w:rPr>
-      </w:pPr>
-      <w:r>
-        <w:rPr>
-          <w:rFonts w:asciiTheme="minorHAnsi" w:hAnsiTheme="minorHAnsi" w:cstheme="minorHAnsi"/>
-          <w:lang w:val="es-VE"/>
-        </w:rPr>
-        <w:t xml:space="preserve">Cardinalidad: N: N entre </w:t>
-      </w:r>
-      <w:r>
-        <w:rPr>
-          <w:rFonts w:asciiTheme="minorHAnsi" w:hAnsiTheme="minorHAnsi" w:cstheme="minorHAnsi"/>
-          <w:b/>
-          <w:lang w:val="es-VE"/>
-        </w:rPr>
-        <w:t>EQUIPO</w:t>
-      </w:r>
-      <w:r>
-        <w:rPr>
-          <w:rFonts w:asciiTheme="minorHAnsi" w:hAnsiTheme="minorHAnsi" w:cstheme="minorHAnsi"/>
-          <w:lang w:val="es-VE"/>
-        </w:rPr>
-        <w:t xml:space="preserve"> y </w:t>
-      </w:r>
-      <w:r>
-        <w:rPr>
-          <w:rFonts w:asciiTheme="minorHAnsi" w:hAnsiTheme="minorHAnsi" w:cstheme="minorHAnsi"/>
-          <w:b/>
-          <w:lang w:val="es-VE"/>
-        </w:rPr>
-        <w:t>PROBLEMA</w:t>
-      </w:r>
-      <w:r>
-        <w:rPr>
-          <w:rFonts w:asciiTheme="minorHAnsi" w:hAnsiTheme="minorHAnsi" w:cstheme="minorHAnsi"/>
-          <w:lang w:val="es-VE"/>
-        </w:rPr>
-        <w:t>.</w:t>
-      </w:r>
-    </w:p>
-    <w:p>
-      <w:pPr>
-        <w:rPr>
-          <w:rFonts w:asciiTheme="minorHAnsi" w:hAnsiTheme="minorHAnsi" w:cstheme="minorHAnsi"/>
-          <w:lang w:val="es-VE"/>
-        </w:rPr>
-      </w:pPr>
-      <w:r>
-        <w:rPr>
-          <w:rFonts w:asciiTheme="minorHAnsi" w:hAnsiTheme="minorHAnsi" w:cstheme="minorHAnsi"/>
-          <w:lang w:val="es-VE"/>
-        </w:rPr>
-        <w:t>Participación: la par</w:t>
-      </w:r>
-      <w:r>
-        <w:rPr>
-          <w:rFonts w:asciiTheme="minorHAnsi" w:hAnsiTheme="minorHAnsi" w:cstheme="minorHAnsi"/>
-          <w:lang w:val="es-VE"/>
-        </w:rPr>
-        <w:t xml:space="preserve">ticipación de </w:t>
-      </w:r>
-      <w:r>
-        <w:rPr>
-          <w:rFonts w:asciiTheme="minorHAnsi" w:hAnsiTheme="minorHAnsi" w:cstheme="minorHAnsi"/>
-          <w:b/>
-          <w:lang w:val="es-VE"/>
-        </w:rPr>
-        <w:t>EQUIPO</w:t>
-      </w:r>
-      <w:r>
-        <w:rPr>
-          <w:rFonts w:asciiTheme="minorHAnsi" w:hAnsiTheme="minorHAnsi" w:cstheme="minorHAnsi"/>
-          <w:lang w:val="es-VE"/>
-        </w:rPr>
-        <w:t xml:space="preserve"> es </w:t>
-      </w:r>
-      <w:r>
-        <w:rPr>
-          <w:rFonts w:asciiTheme="minorHAnsi" w:hAnsiTheme="minorHAnsi" w:cstheme="minorHAnsi"/>
-          <w:lang w:val="es-VE"/>
-        </w:rPr>
-        <w:t>no-</w:t>
-      </w:r>
-      <w:r>
-        <w:rPr>
-          <w:rFonts w:asciiTheme="minorHAnsi" w:hAnsiTheme="minorHAnsi" w:cstheme="minorHAnsi"/>
-          <w:lang w:val="es-VE"/>
-        </w:rPr>
-        <w:t>obligatoria</w:t>
-      </w:r>
-      <w:r>
-        <w:rPr>
-          <w:rFonts w:asciiTheme="minorHAnsi" w:hAnsiTheme="minorHAnsi" w:cstheme="minorHAnsi"/>
-          <w:lang w:val="es-VE"/>
-        </w:rPr>
-        <w:t xml:space="preserve"> y la de </w:t>
-      </w:r>
-      <w:r>
-        <w:rPr>
-          <w:rFonts w:asciiTheme="minorHAnsi" w:hAnsiTheme="minorHAnsi" w:cstheme="minorHAnsi"/>
-          <w:b/>
-          <w:lang w:val="es-VE"/>
-        </w:rPr>
-        <w:t>PROBLEMA</w:t>
-      </w:r>
-      <w:r>
-        <w:rPr>
-          <w:rFonts w:asciiTheme="minorHAnsi" w:hAnsiTheme="minorHAnsi" w:cstheme="minorHAnsi"/>
-          <w:lang w:val="es-VE"/>
-        </w:rPr>
-        <w:t xml:space="preserve"> es</w:t>
-      </w:r>
-      <w:r>
-        <w:rPr>
-          <w:rFonts w:asciiTheme="minorHAnsi" w:hAnsiTheme="minorHAnsi" w:cstheme="minorHAnsi"/>
-          <w:lang w:val="es-VE"/>
-        </w:rPr>
-        <w:t xml:space="preserve"> </w:t>
-      </w:r>
-      <w:r>
-        <w:rPr>
-          <w:rFonts w:asciiTheme="minorHAnsi" w:hAnsiTheme="minorHAnsi" w:cstheme="minorHAnsi"/>
-          <w:lang w:val="es-VE"/>
-        </w:rPr>
-        <w:t>no-</w:t>
-      </w:r>
-      <w:r>
-        <w:rPr>
-          <w:rFonts w:asciiTheme="minorHAnsi" w:hAnsiTheme="minorHAnsi" w:cstheme="minorHAnsi"/>
-          <w:lang w:val="es-VE"/>
-        </w:rPr>
-        <w:t>obligatoria.</w:t>
-      </w:r>
-    </w:p>
-    <w:p>
-      <w:pPr>
-        <w:rPr>
-          <w:rFonts w:asciiTheme="minorHAnsi" w:hAnsiTheme="minorHAnsi" w:cstheme="minorHAnsi"/>
-          <w:lang w:val="es-VE"/>
-        </w:rPr>
-      </w:pPr>
-    </w:p>
-    <w:p>
-      <w:pPr>
-        <w:rPr>
-          <w:rFonts w:asciiTheme="minorHAnsi" w:hAnsiTheme="minorHAnsi" w:cstheme="minorHAnsi"/>
-          <w:lang w:val="es-VE"/>
-        </w:rPr>
-      </w:pPr>
-    </w:p>
-    <w:p>
-      <w:pPr>
-        <w:rPr>
-          <w:rFonts w:asciiTheme="minorHAnsi" w:hAnsiTheme="minorHAnsi" w:cstheme="minorHAnsi"/>
-          <w:lang w:val="es-VE"/>
-        </w:rPr>
-      </w:pPr>
-    </w:p>
-    <w:p>
-      <w:pPr>
-        <w:rPr>
-          <w:rFonts w:asciiTheme="minorHAnsi" w:hAnsiTheme="minorHAnsi" w:cstheme="minorHAnsi"/>
-          <w:lang w:val="es-VE"/>
-        </w:rPr>
-      </w:pPr>
-      <w:r>
-        <w:rPr>
-          <w:rFonts w:asciiTheme="minorHAnsi" w:hAnsiTheme="minorHAnsi" w:cstheme="minorHAnsi"/>
-          <w:u w:val="single"/>
-          <w:lang w:val="es-VE"/>
-        </w:rPr>
-        <w:lastRenderedPageBreak/>
         <w:t>Atributos</w:t>
       </w:r>
       <w:r>
@@ -8341,8 +8353,6 @@
           <w:lang w:val="es-VE"/>
         </w:rPr>
       </w:pPr>
-      <w:bookmarkStart w:id="0" w:name="_GoBack"/>
-      <w:bookmarkEnd w:id="0"/>
       <w:r>
         <w:rPr>
           <w:rFonts w:asciiTheme="minorHAnsi" w:hAnsiTheme="minorHAnsi" w:cstheme="minorHAnsi"/>
@@ -8568,7 +8578,7 @@
           <w:color w:val="000000" w:themeColor="text1"/>
           <w:lang w:val="es-VE"/>
         </w:rPr>
-        <w:t>ESTUDIANTE</w:t>
+        <w:t>EQUIPO</w:t>
       </w:r>
       <w:r>
         <w:rPr>
@@ -8617,8 +8627,10 @@
           <w:b/>
           <w:lang w:val="es-VE"/>
         </w:rPr>
-        <w:t>ESTUDIANTE</w:t>
-      </w:r>
+        <w:t>EQUIPO</w:t>
+      </w:r>
+      <w:bookmarkStart w:id="0" w:name="_GoBack"/>
+      <w:bookmarkEnd w:id="0"/>
       <w:r>
         <w:rPr>
           <w:rFonts w:asciiTheme="minorHAnsi" w:hAnsiTheme="minorHAnsi" w:cstheme="minorHAnsi"/>
@@ -8781,7 +8793,15 @@
           <w:color w:val="000000" w:themeColor="text1"/>
           <w:lang w:val="es-VE"/>
         </w:rPr>
-        <w:t>: atributo simple, polivalente y  obligatorio. Secuencia de hasta 30 caracteres alfabéticos.</w:t>
+        <w:t>: atributo simple, monovalente</w:t>
+      </w:r>
+      <w:r>
+        <w:rPr>
+          <w:rFonts w:asciiTheme="minorHAnsi" w:hAnsiTheme="minorHAnsi" w:cstheme="minorHAnsi"/>
+          <w:color w:val="000000" w:themeColor="text1"/>
+          <w:lang w:val="es-VE"/>
+        </w:rPr>
+        <w:t xml:space="preserve"> y  obligatorio. Secuencia de hasta 30 caracteres alfabéticos.</w:t>
       </w:r>
     </w:p>
     <w:p>
@@ -8821,7 +8841,15 @@
           <w:color w:val="000000" w:themeColor="text1"/>
           <w:lang w:val="es-VE"/>
         </w:rPr>
-        <w:t>: atributo simple, polivalente y  obligatorio. Secuencia de hasta 30 caracteres alfabéticos.</w:t>
+        <w:t>: atributo simple, monovalente</w:t>
+      </w:r>
+      <w:r>
+        <w:rPr>
+          <w:rFonts w:asciiTheme="minorHAnsi" w:hAnsiTheme="minorHAnsi" w:cstheme="minorHAnsi"/>
+          <w:color w:val="000000" w:themeColor="text1"/>
+          <w:lang w:val="es-VE"/>
+        </w:rPr>
+        <w:t xml:space="preserve"> y  obligatorio. Secuencia de hasta 30 caracteres alfabéticos.</w:t>
       </w:r>
     </w:p>
     <w:p>

</xml_diff>

<commit_message>
actualizacion de los docs del proyecto
</commit_message>
<xml_diff>
--- a/Docs/Documentation/documentacion_1-proyecto_BD_2017.docx
+++ b/Docs/Documentation/documentacion_1-proyecto_BD_2017.docx
@@ -3874,14 +3874,34 @@
                             </w:sdtPr>
                             <w:sdtEndPr/>
                             <w:sdtContent>
+                              <w:proofErr w:type="spellStart"/>
                               <w:r>
                                 <w:rPr>
                                   <w:color w:val="404040" w:themeColor="text1" w:themeTint="BF"/>
                                   <w:sz w:val="36"/>
                                   <w:szCs w:val="36"/>
                                 </w:rPr>
-                                <w:t>Primera Fase</w:t>
+                                <w:t>Primera</w:t>
                               </w:r>
+                              <w:proofErr w:type="spellEnd"/>
+                              <w:r>
+                                <w:rPr>
+                                  <w:color w:val="404040" w:themeColor="text1" w:themeTint="BF"/>
+                                  <w:sz w:val="36"/>
+                                  <w:szCs w:val="36"/>
+                                </w:rPr>
+                                <w:t xml:space="preserve"> </w:t>
+                              </w:r>
+                              <w:proofErr w:type="spellStart"/>
+                              <w:r>
+                                <w:rPr>
+                                  <w:color w:val="404040" w:themeColor="text1" w:themeTint="BF"/>
+                                  <w:sz w:val="36"/>
+                                  <w:szCs w:val="36"/>
+                                </w:rPr>
+                                <w:t>Fase</w:t>
+                              </w:r>
+                              <w:proofErr w:type="spellEnd"/>
                             </w:sdtContent>
                           </w:sdt>
                         </w:p>
@@ -7080,7 +7100,21 @@
           <w:rFonts w:asciiTheme="minorHAnsi" w:hAnsiTheme="minorHAnsi" w:cstheme="minorHAnsi"/>
           <w:lang w:val="es-VE"/>
         </w:rPr>
-        <w:t>Interrelación que representa la integración del equipo de la competencia</w:t>
+        <w:t xml:space="preserve">Interrelación que representa la integración </w:t>
+      </w:r>
+      <w:r>
+        <w:rPr>
+          <w:rFonts w:asciiTheme="minorHAnsi" w:hAnsiTheme="minorHAnsi" w:cstheme="minorHAnsi"/>
+          <w:lang w:val="es-VE"/>
+        </w:rPr>
+        <w:t xml:space="preserve">de estudiantes </w:t>
+      </w:r>
+      <w:r>
+        <w:rPr>
+          <w:rFonts w:asciiTheme="minorHAnsi" w:hAnsiTheme="minorHAnsi" w:cstheme="minorHAnsi"/>
+          <w:lang w:val="es-VE"/>
+        </w:rPr>
+        <w:t>del equipo de la competencia</w:t>
       </w:r>
     </w:p>
     <w:p>
@@ -7125,6 +7159,51 @@
           <w:b/>
           <w:lang w:val="es-VE"/>
         </w:rPr>
+        <w:t>ESTUDIANTE</w:t>
+      </w:r>
+      <w:r>
+        <w:rPr>
+          <w:rFonts w:asciiTheme="minorHAnsi" w:hAnsiTheme="minorHAnsi" w:cstheme="minorHAnsi"/>
+          <w:lang w:val="es-VE"/>
+        </w:rPr>
+        <w:t xml:space="preserve"> y</w:t>
+      </w:r>
+      <w:r>
+        <w:rPr>
+          <w:rFonts w:asciiTheme="minorHAnsi" w:hAnsiTheme="minorHAnsi" w:cstheme="minorHAnsi"/>
+          <w:b/>
+          <w:lang w:val="es-VE"/>
+        </w:rPr>
+        <w:t xml:space="preserve"> EQUIPO</w:t>
+      </w:r>
+      <w:r>
+        <w:rPr>
+          <w:rFonts w:asciiTheme="minorHAnsi" w:hAnsiTheme="minorHAnsi" w:cstheme="minorHAnsi"/>
+          <w:lang w:val="es-VE"/>
+        </w:rPr>
+        <w:t>.</w:t>
+      </w:r>
+    </w:p>
+    <w:p>
+      <w:pPr>
+        <w:rPr>
+          <w:rFonts w:asciiTheme="minorHAnsi" w:hAnsiTheme="minorHAnsi" w:cstheme="minorHAnsi"/>
+          <w:lang w:val="es-VE"/>
+        </w:rPr>
+      </w:pPr>
+      <w:r>
+        <w:rPr>
+          <w:rFonts w:asciiTheme="minorHAnsi" w:hAnsiTheme="minorHAnsi" w:cstheme="minorHAnsi"/>
+          <w:lang w:val="es-VE"/>
+        </w:rPr>
+        <w:t xml:space="preserve">Participación: la participación de </w:t>
+      </w:r>
+      <w:r>
+        <w:rPr>
+          <w:rFonts w:asciiTheme="minorHAnsi" w:hAnsiTheme="minorHAnsi" w:cstheme="minorHAnsi"/>
+          <w:b/>
+          <w:lang w:val="es-VE"/>
+        </w:rPr>
         <w:t>EQUIPO</w:t>
       </w:r>
       <w:r>
@@ -7132,7 +7211,14 @@
           <w:rFonts w:asciiTheme="minorHAnsi" w:hAnsiTheme="minorHAnsi" w:cstheme="minorHAnsi"/>
           <w:lang w:val="es-VE"/>
         </w:rPr>
-        <w:t xml:space="preserve"> e </w:t>
+        <w:t xml:space="preserve"> </w:t>
+      </w:r>
+      <w:r>
+        <w:rPr>
+          <w:rFonts w:asciiTheme="minorHAnsi" w:hAnsiTheme="minorHAnsi" w:cstheme="minorHAnsi"/>
+          <w:lang w:val="es-VE"/>
+        </w:rPr>
+        <w:t xml:space="preserve">es obligatoria y la de </w:t>
       </w:r>
       <w:r>
         <w:rPr>
@@ -7140,7 +7226,181 @@
           <w:b/>
           <w:lang w:val="es-VE"/>
         </w:rPr>
-        <w:t>PERSONA</w:t>
+        <w:t>EQUIPO</w:t>
+      </w:r>
+      <w:r>
+        <w:rPr>
+          <w:rFonts w:asciiTheme="minorHAnsi" w:hAnsiTheme="minorHAnsi" w:cstheme="minorHAnsi"/>
+          <w:lang w:val="es-VE"/>
+        </w:rPr>
+        <w:t xml:space="preserve"> </w:t>
+      </w:r>
+      <w:r>
+        <w:rPr>
+          <w:rFonts w:asciiTheme="minorHAnsi" w:hAnsiTheme="minorHAnsi" w:cstheme="minorHAnsi"/>
+          <w:lang w:val="es-VE"/>
+        </w:rPr>
+        <w:t>es obligatoria.</w:t>
+      </w:r>
+    </w:p>
+    <w:p>
+      <w:pPr>
+        <w:rPr>
+          <w:rFonts w:asciiTheme="minorHAnsi" w:hAnsiTheme="minorHAnsi" w:cstheme="minorHAnsi"/>
+          <w:color w:val="00B0F0"/>
+          <w:lang w:val="es-VE"/>
+        </w:rPr>
+      </w:pPr>
+    </w:p>
+    <w:p>
+      <w:pPr>
+        <w:rPr>
+          <w:rFonts w:asciiTheme="minorHAnsi" w:hAnsiTheme="minorHAnsi" w:cstheme="minorHAnsi"/>
+          <w:color w:val="00B0F0"/>
+          <w:lang w:val="es-VE"/>
+        </w:rPr>
+      </w:pPr>
+      <w:r>
+        <w:rPr>
+          <w:rFonts w:asciiTheme="minorHAnsi" w:hAnsiTheme="minorHAnsi" w:cstheme="minorHAnsi"/>
+          <w:color w:val="00B0F0"/>
+          <w:lang w:val="es-VE"/>
+        </w:rPr>
+        <w:t>PREPARA_A</w:t>
+      </w:r>
+    </w:p>
+    <w:p>
+      <w:pPr>
+        <w:rPr>
+          <w:rFonts w:asciiTheme="minorHAnsi" w:hAnsiTheme="minorHAnsi" w:cstheme="minorHAnsi"/>
+          <w:u w:val="single"/>
+          <w:lang w:val="es-VE"/>
+        </w:rPr>
+      </w:pPr>
+      <w:r>
+        <w:rPr>
+          <w:rFonts w:asciiTheme="minorHAnsi" w:hAnsiTheme="minorHAnsi" w:cstheme="minorHAnsi"/>
+          <w:u w:val="single"/>
+          <w:lang w:val="es-VE"/>
+        </w:rPr>
+        <w:t>Descripción:</w:t>
+      </w:r>
+    </w:p>
+    <w:p>
+      <w:pPr>
+        <w:rPr>
+          <w:rFonts w:asciiTheme="minorHAnsi" w:hAnsiTheme="minorHAnsi" w:cstheme="minorHAnsi"/>
+          <w:lang w:val="es-VE"/>
+        </w:rPr>
+      </w:pPr>
+      <w:r>
+        <w:rPr>
+          <w:rFonts w:asciiTheme="minorHAnsi" w:hAnsiTheme="minorHAnsi" w:cstheme="minorHAnsi"/>
+          <w:lang w:val="es-VE"/>
+        </w:rPr>
+        <w:t xml:space="preserve">Un profesor de tipo </w:t>
+      </w:r>
+      <w:r>
+        <w:rPr>
+          <w:rFonts w:asciiTheme="minorHAnsi" w:hAnsiTheme="minorHAnsi" w:cstheme="minorHAnsi"/>
+          <w:lang w:val="es-VE"/>
+        </w:rPr>
+        <w:t>técnico</w:t>
+      </w:r>
+      <w:r>
+        <w:rPr>
+          <w:rFonts w:asciiTheme="minorHAnsi" w:hAnsiTheme="minorHAnsi" w:cstheme="minorHAnsi"/>
+          <w:lang w:val="es-VE"/>
+        </w:rPr>
+        <w:t xml:space="preserve"> prepa</w:t>
+      </w:r>
+      <w:r>
+        <w:rPr>
+          <w:rFonts w:asciiTheme="minorHAnsi" w:hAnsiTheme="minorHAnsi" w:cstheme="minorHAnsi"/>
+          <w:lang w:val="es-VE"/>
+        </w:rPr>
+        <w:t>ra a un equipo conformado por estudiantes</w:t>
+      </w:r>
+      <w:r>
+        <w:rPr>
+          <w:rFonts w:asciiTheme="minorHAnsi" w:hAnsiTheme="minorHAnsi" w:cstheme="minorHAnsi"/>
+          <w:lang w:val="es-VE"/>
+        </w:rPr>
+        <w:t xml:space="preserve"> para la competencia.</w:t>
+      </w:r>
+    </w:p>
+    <w:p>
+      <w:pPr>
+        <w:rPr>
+          <w:rFonts w:asciiTheme="minorHAnsi" w:hAnsiTheme="minorHAnsi" w:cstheme="minorHAnsi"/>
+          <w:lang w:val="es-VE"/>
+        </w:rPr>
+      </w:pPr>
+      <w:r>
+        <w:rPr>
+          <w:rFonts w:asciiTheme="minorHAnsi" w:hAnsiTheme="minorHAnsi" w:cstheme="minorHAnsi"/>
+          <w:lang w:val="es-VE"/>
+        </w:rPr>
+        <w:t>Grado: binaria.</w:t>
+      </w:r>
+    </w:p>
+    <w:p>
+      <w:pPr>
+        <w:rPr>
+          <w:rFonts w:asciiTheme="minorHAnsi" w:hAnsiTheme="minorHAnsi" w:cstheme="minorHAnsi"/>
+          <w:lang w:val="es-VE"/>
+        </w:rPr>
+      </w:pPr>
+      <w:r>
+        <w:rPr>
+          <w:rFonts w:asciiTheme="minorHAnsi" w:hAnsiTheme="minorHAnsi" w:cstheme="minorHAnsi"/>
+          <w:lang w:val="es-VE"/>
+        </w:rPr>
+        <w:t>Cardinalidad: N</w:t>
+      </w:r>
+      <w:r>
+        <w:rPr>
+          <w:rFonts w:asciiTheme="minorHAnsi" w:hAnsiTheme="minorHAnsi" w:cstheme="minorHAnsi"/>
+          <w:lang w:val="es-VE"/>
+        </w:rPr>
+        <w:t xml:space="preserve">: N entre </w:t>
+      </w:r>
+      <w:r>
+        <w:rPr>
+          <w:rFonts w:asciiTheme="minorHAnsi" w:hAnsiTheme="minorHAnsi" w:cstheme="minorHAnsi"/>
+          <w:b/>
+          <w:lang w:val="es-VE"/>
+        </w:rPr>
+        <w:t>TECNICO</w:t>
+      </w:r>
+      <w:r>
+        <w:rPr>
+          <w:rFonts w:asciiTheme="minorHAnsi" w:hAnsiTheme="minorHAnsi" w:cstheme="minorHAnsi"/>
+          <w:lang w:val="es-VE"/>
+        </w:rPr>
+        <w:t xml:space="preserve"> </w:t>
+      </w:r>
+      <w:r>
+        <w:rPr>
+          <w:rFonts w:asciiTheme="minorHAnsi" w:hAnsiTheme="minorHAnsi" w:cstheme="minorHAnsi"/>
+          <w:lang w:val="es-VE"/>
+        </w:rPr>
+        <w:t>y</w:t>
+      </w:r>
+      <w:r>
+        <w:rPr>
+          <w:rFonts w:asciiTheme="minorHAnsi" w:hAnsiTheme="minorHAnsi" w:cstheme="minorHAnsi"/>
+          <w:lang w:val="es-VE"/>
+        </w:rPr>
+        <w:t xml:space="preserve"> </w:t>
+      </w:r>
+      <w:r>
+        <w:rPr>
+          <w:rFonts w:asciiTheme="minorHAnsi" w:hAnsiTheme="minorHAnsi" w:cstheme="minorHAnsi"/>
+          <w:b/>
+          <w:lang w:val="es-VE"/>
+        </w:rPr>
+        <w:t>EQUIPO</w:t>
       </w:r>
       <w:r>
         <w:rPr>
@@ -7171,218 +7431,6 @@
           <w:lang w:val="es-VE"/>
         </w:rPr>
         <w:t>EQUIPO</w:t>
-      </w:r>
-      <w:r>
-        <w:rPr>
-          <w:rFonts w:asciiTheme="minorHAnsi" w:hAnsiTheme="minorHAnsi" w:cstheme="minorHAnsi"/>
-          <w:lang w:val="es-VE"/>
-        </w:rPr>
-        <w:t xml:space="preserve"> </w:t>
-      </w:r>
-      <w:r>
-        <w:rPr>
-          <w:rFonts w:asciiTheme="minorHAnsi" w:hAnsiTheme="minorHAnsi" w:cstheme="minorHAnsi"/>
-          <w:lang w:val="es-VE"/>
-        </w:rPr>
-        <w:t xml:space="preserve">es obligatoria y la de </w:t>
-      </w:r>
-      <w:r>
-        <w:rPr>
-          <w:rFonts w:asciiTheme="minorHAnsi" w:hAnsiTheme="minorHAnsi" w:cstheme="minorHAnsi"/>
-          <w:b/>
-          <w:lang w:val="es-VE"/>
-        </w:rPr>
-        <w:t>PERSONA</w:t>
-      </w:r>
-      <w:r>
-        <w:rPr>
-          <w:rFonts w:asciiTheme="minorHAnsi" w:hAnsiTheme="minorHAnsi" w:cstheme="minorHAnsi"/>
-          <w:lang w:val="es-VE"/>
-        </w:rPr>
-        <w:t xml:space="preserve"> </w:t>
-      </w:r>
-      <w:r>
-        <w:rPr>
-          <w:rFonts w:asciiTheme="minorHAnsi" w:hAnsiTheme="minorHAnsi" w:cstheme="minorHAnsi"/>
-          <w:lang w:val="es-VE"/>
-        </w:rPr>
-        <w:t>es obligatoria.</w:t>
-      </w:r>
-    </w:p>
-    <w:p>
-      <w:pPr>
-        <w:rPr>
-          <w:rFonts w:asciiTheme="minorHAnsi" w:hAnsiTheme="minorHAnsi" w:cstheme="minorHAnsi"/>
-          <w:color w:val="00B0F0"/>
-          <w:lang w:val="es-VE"/>
-        </w:rPr>
-      </w:pPr>
-    </w:p>
-    <w:p>
-      <w:pPr>
-        <w:rPr>
-          <w:rFonts w:asciiTheme="minorHAnsi" w:hAnsiTheme="minorHAnsi" w:cstheme="minorHAnsi"/>
-          <w:color w:val="00B0F0"/>
-          <w:lang w:val="es-VE"/>
-        </w:rPr>
-      </w:pPr>
-      <w:r>
-        <w:rPr>
-          <w:rFonts w:asciiTheme="minorHAnsi" w:hAnsiTheme="minorHAnsi" w:cstheme="minorHAnsi"/>
-          <w:color w:val="00B0F0"/>
-          <w:lang w:val="es-VE"/>
-        </w:rPr>
-        <w:t>PREPARA_A</w:t>
-      </w:r>
-    </w:p>
-    <w:p>
-      <w:pPr>
-        <w:rPr>
-          <w:rFonts w:asciiTheme="minorHAnsi" w:hAnsiTheme="minorHAnsi" w:cstheme="minorHAnsi"/>
-          <w:u w:val="single"/>
-          <w:lang w:val="es-VE"/>
-        </w:rPr>
-      </w:pPr>
-      <w:r>
-        <w:rPr>
-          <w:rFonts w:asciiTheme="minorHAnsi" w:hAnsiTheme="minorHAnsi" w:cstheme="minorHAnsi"/>
-          <w:u w:val="single"/>
-          <w:lang w:val="es-VE"/>
-        </w:rPr>
-        <w:t>Descripción:</w:t>
-      </w:r>
-    </w:p>
-    <w:p>
-      <w:pPr>
-        <w:rPr>
-          <w:rFonts w:asciiTheme="minorHAnsi" w:hAnsiTheme="minorHAnsi" w:cstheme="minorHAnsi"/>
-          <w:lang w:val="es-VE"/>
-        </w:rPr>
-      </w:pPr>
-      <w:r>
-        <w:rPr>
-          <w:rFonts w:asciiTheme="minorHAnsi" w:hAnsiTheme="minorHAnsi" w:cstheme="minorHAnsi"/>
-          <w:lang w:val="es-VE"/>
-        </w:rPr>
-        <w:t xml:space="preserve">Un profesor de tipo </w:t>
-      </w:r>
-      <w:r>
-        <w:rPr>
-          <w:rFonts w:asciiTheme="minorHAnsi" w:hAnsiTheme="minorHAnsi" w:cstheme="minorHAnsi"/>
-          <w:lang w:val="es-VE"/>
-        </w:rPr>
-        <w:t>técnico</w:t>
-      </w:r>
-      <w:r>
-        <w:rPr>
-          <w:rFonts w:asciiTheme="minorHAnsi" w:hAnsiTheme="minorHAnsi" w:cstheme="minorHAnsi"/>
-          <w:lang w:val="es-VE"/>
-        </w:rPr>
-        <w:t xml:space="preserve"> prepara a una cantidad de estudiantes para la competencia.</w:t>
-      </w:r>
-    </w:p>
-    <w:p>
-      <w:pPr>
-        <w:rPr>
-          <w:rFonts w:asciiTheme="minorHAnsi" w:hAnsiTheme="minorHAnsi" w:cstheme="minorHAnsi"/>
-          <w:lang w:val="es-VE"/>
-        </w:rPr>
-      </w:pPr>
-      <w:r>
-        <w:rPr>
-          <w:rFonts w:asciiTheme="minorHAnsi" w:hAnsiTheme="minorHAnsi" w:cstheme="minorHAnsi"/>
-          <w:lang w:val="es-VE"/>
-        </w:rPr>
-        <w:t>Grado: binaria.</w:t>
-      </w:r>
-    </w:p>
-    <w:p>
-      <w:pPr>
-        <w:rPr>
-          <w:rFonts w:asciiTheme="minorHAnsi" w:hAnsiTheme="minorHAnsi" w:cstheme="minorHAnsi"/>
-          <w:lang w:val="es-VE"/>
-        </w:rPr>
-      </w:pPr>
-      <w:r>
-        <w:rPr>
-          <w:rFonts w:asciiTheme="minorHAnsi" w:hAnsiTheme="minorHAnsi" w:cstheme="minorHAnsi"/>
-          <w:lang w:val="es-VE"/>
-        </w:rPr>
-        <w:t>Cardinalidad: N</w:t>
-      </w:r>
-      <w:r>
-        <w:rPr>
-          <w:rFonts w:asciiTheme="minorHAnsi" w:hAnsiTheme="minorHAnsi" w:cstheme="minorHAnsi"/>
-          <w:lang w:val="es-VE"/>
-        </w:rPr>
-        <w:t xml:space="preserve">: N entre </w:t>
-      </w:r>
-      <w:r>
-        <w:rPr>
-          <w:rFonts w:asciiTheme="minorHAnsi" w:hAnsiTheme="minorHAnsi" w:cstheme="minorHAnsi"/>
-          <w:b/>
-          <w:lang w:val="es-VE"/>
-        </w:rPr>
-        <w:t>TECNICO</w:t>
-      </w:r>
-      <w:r>
-        <w:rPr>
-          <w:rFonts w:asciiTheme="minorHAnsi" w:hAnsiTheme="minorHAnsi" w:cstheme="minorHAnsi"/>
-          <w:lang w:val="es-VE"/>
-        </w:rPr>
-        <w:t xml:space="preserve"> </w:t>
-      </w:r>
-      <w:r>
-        <w:rPr>
-          <w:rFonts w:asciiTheme="minorHAnsi" w:hAnsiTheme="minorHAnsi" w:cstheme="minorHAnsi"/>
-          <w:lang w:val="es-VE"/>
-        </w:rPr>
-        <w:t>y</w:t>
-      </w:r>
-      <w:r>
-        <w:rPr>
-          <w:rFonts w:asciiTheme="minorHAnsi" w:hAnsiTheme="minorHAnsi" w:cstheme="minorHAnsi"/>
-          <w:lang w:val="es-VE"/>
-        </w:rPr>
-        <w:t xml:space="preserve"> </w:t>
-      </w:r>
-      <w:r>
-        <w:rPr>
-          <w:rFonts w:asciiTheme="minorHAnsi" w:hAnsiTheme="minorHAnsi" w:cstheme="minorHAnsi"/>
-          <w:b/>
-          <w:lang w:val="es-VE"/>
-        </w:rPr>
-        <w:t>ESTUDIANTE</w:t>
-      </w:r>
-      <w:r>
-        <w:rPr>
-          <w:rFonts w:asciiTheme="minorHAnsi" w:hAnsiTheme="minorHAnsi" w:cstheme="minorHAnsi"/>
-          <w:lang w:val="es-VE"/>
-        </w:rPr>
-        <w:t>.</w:t>
-      </w:r>
-    </w:p>
-    <w:p>
-      <w:pPr>
-        <w:rPr>
-          <w:rFonts w:asciiTheme="minorHAnsi" w:hAnsiTheme="minorHAnsi" w:cstheme="minorHAnsi"/>
-          <w:lang w:val="es-VE"/>
-        </w:rPr>
-      </w:pPr>
-      <w:r>
-        <w:rPr>
-          <w:rFonts w:asciiTheme="minorHAnsi" w:hAnsiTheme="minorHAnsi" w:cstheme="minorHAnsi"/>
-          <w:lang w:val="es-VE"/>
-        </w:rPr>
-        <w:t xml:space="preserve">Participación: la participación de </w:t>
-      </w:r>
-      <w:r>
-        <w:rPr>
-          <w:rFonts w:asciiTheme="minorHAnsi" w:hAnsiTheme="minorHAnsi" w:cstheme="minorHAnsi"/>
-          <w:b/>
-          <w:lang w:val="es-VE"/>
-        </w:rPr>
-        <w:t>ESTUDIANTE</w:t>
       </w:r>
       <w:r>
         <w:rPr>
@@ -7472,6 +7520,14 @@
           <w:b/>
           <w:lang w:val="es-VE"/>
         </w:rPr>
+        <w:t>Tipo-</w:t>
+      </w:r>
+      <w:r>
+        <w:rPr>
+          <w:rFonts w:asciiTheme="minorHAnsi" w:hAnsiTheme="minorHAnsi" w:cstheme="minorHAnsi"/>
+          <w:b/>
+          <w:lang w:val="es-VE"/>
+        </w:rPr>
         <w:t>C</w:t>
       </w:r>
       <w:r>
@@ -7485,6 +7541,14 @@
       <w:r>
         <w:rPr>
           <w:rFonts w:asciiTheme="minorHAnsi" w:hAnsiTheme="minorHAnsi" w:cstheme="minorHAnsi"/>
+          <w:b/>
+          <w:lang w:val="es-VE"/>
+        </w:rPr>
+        <w:t>s</w:t>
+      </w:r>
+      <w:r>
+        <w:rPr>
+          <w:rFonts w:asciiTheme="minorHAnsi" w:hAnsiTheme="minorHAnsi" w:cstheme="minorHAnsi"/>
           <w:lang w:val="es-VE"/>
         </w:rPr>
         <w:t xml:space="preserve">: secuencia de 30 caracteres alfanuméricos. Atributo </w:t>
@@ -7494,7 +7558,28 @@
           <w:rFonts w:asciiTheme="minorHAnsi" w:hAnsiTheme="minorHAnsi" w:cstheme="minorHAnsi"/>
           <w:lang w:val="es-VE"/>
         </w:rPr>
-        <w:t>simple, obligatorio, monovalente</w:t>
+        <w:t>simple</w:t>
+      </w:r>
+      <w:r>
+        <w:rPr>
+          <w:rFonts w:asciiTheme="minorHAnsi" w:hAnsiTheme="minorHAnsi" w:cstheme="minorHAnsi"/>
+          <w:lang w:val="es-VE"/>
+        </w:rPr>
+        <w:t xml:space="preserve">, obligatorio, </w:t>
+      </w:r>
+      <w:r>
+        <w:rPr>
+          <w:rFonts w:asciiTheme="minorHAnsi" w:hAnsiTheme="minorHAnsi" w:cstheme="minorHAnsi"/>
+          <w:lang w:val="es-VE"/>
+        </w:rPr>
+        <w:t>Polival</w:t>
+      </w:r>
+      <w:r>
+        <w:rPr>
+          <w:rFonts w:asciiTheme="minorHAnsi" w:hAnsiTheme="minorHAnsi" w:cstheme="minorHAnsi"/>
+          <w:lang w:val="es-VE"/>
+        </w:rPr>
+        <w:t>ente</w:t>
       </w:r>
       <w:r>
         <w:rPr>
@@ -7506,7 +7591,6 @@
     </w:p>
     <w:p>
       <w:pPr>
-        <w:pStyle w:val="Prrafodelista"/>
         <w:rPr>
           <w:rFonts w:asciiTheme="minorHAnsi" w:hAnsiTheme="minorHAnsi" w:cstheme="minorHAnsi"/>
           <w:lang w:val="es-VE"/>
@@ -7527,6 +7611,220 @@
           <w:color w:val="00B0F0"/>
           <w:lang w:val="es-VE"/>
         </w:rPr>
+        <w:t>REPRESENTA</w:t>
+      </w:r>
+    </w:p>
+    <w:p>
+      <w:pPr>
+        <w:rPr>
+          <w:rFonts w:asciiTheme="minorHAnsi" w:hAnsiTheme="minorHAnsi" w:cstheme="minorHAnsi"/>
+          <w:u w:val="single"/>
+          <w:lang w:val="es-VE"/>
+        </w:rPr>
+      </w:pPr>
+      <w:r>
+        <w:rPr>
+          <w:rFonts w:asciiTheme="minorHAnsi" w:hAnsiTheme="minorHAnsi" w:cstheme="minorHAnsi"/>
+          <w:u w:val="single"/>
+          <w:lang w:val="es-VE"/>
+        </w:rPr>
+        <w:t>Descripción:</w:t>
+      </w:r>
+    </w:p>
+    <w:p>
+      <w:pPr>
+        <w:rPr>
+          <w:rFonts w:asciiTheme="minorHAnsi" w:hAnsiTheme="minorHAnsi" w:cstheme="minorHAnsi"/>
+          <w:u w:val="single"/>
+          <w:lang w:val="es-VE"/>
+        </w:rPr>
+      </w:pPr>
+      <w:r>
+        <w:rPr>
+          <w:rFonts w:asciiTheme="minorHAnsi" w:hAnsiTheme="minorHAnsi" w:cstheme="minorHAnsi"/>
+          <w:lang w:val="es-VE"/>
+        </w:rPr>
+        <w:t xml:space="preserve">Un profesor de tipo </w:t>
+      </w:r>
+      <w:r>
+        <w:rPr>
+          <w:rFonts w:asciiTheme="minorHAnsi" w:hAnsiTheme="minorHAnsi" w:cstheme="minorHAnsi"/>
+          <w:lang w:val="es-VE"/>
+        </w:rPr>
+        <w:t>Coach</w:t>
+      </w:r>
+      <w:r>
+        <w:rPr>
+          <w:rFonts w:asciiTheme="minorHAnsi" w:hAnsiTheme="minorHAnsi" w:cstheme="minorHAnsi"/>
+          <w:lang w:val="es-VE"/>
+        </w:rPr>
+        <w:t xml:space="preserve"> </w:t>
+      </w:r>
+      <w:r>
+        <w:rPr>
+          <w:rFonts w:asciiTheme="minorHAnsi" w:hAnsiTheme="minorHAnsi" w:cstheme="minorHAnsi"/>
+          <w:lang w:val="es-VE"/>
+        </w:rPr>
+        <w:t xml:space="preserve">representa </w:t>
+      </w:r>
+      <w:r>
+        <w:rPr>
+          <w:rFonts w:asciiTheme="minorHAnsi" w:hAnsiTheme="minorHAnsi" w:cstheme="minorHAnsi"/>
+          <w:lang w:val="es-VE"/>
+        </w:rPr>
+        <w:t>a un e</w:t>
+      </w:r>
+      <w:r>
+        <w:rPr>
+          <w:rFonts w:asciiTheme="minorHAnsi" w:hAnsiTheme="minorHAnsi" w:cstheme="minorHAnsi"/>
+          <w:lang w:val="es-VE"/>
+        </w:rPr>
+        <w:t>quipo para la competencia.</w:t>
+      </w:r>
+    </w:p>
+    <w:p>
+      <w:pPr>
+        <w:rPr>
+          <w:rFonts w:asciiTheme="minorHAnsi" w:hAnsiTheme="minorHAnsi" w:cstheme="minorHAnsi"/>
+          <w:lang w:val="es-VE"/>
+        </w:rPr>
+      </w:pPr>
+      <w:r>
+        <w:rPr>
+          <w:rFonts w:asciiTheme="minorHAnsi" w:hAnsiTheme="minorHAnsi" w:cstheme="minorHAnsi"/>
+          <w:lang w:val="es-VE"/>
+        </w:rPr>
+        <w:t>Grado: binaria.</w:t>
+      </w:r>
+    </w:p>
+    <w:p>
+      <w:pPr>
+        <w:rPr>
+          <w:rFonts w:asciiTheme="minorHAnsi" w:hAnsiTheme="minorHAnsi" w:cstheme="minorHAnsi"/>
+          <w:lang w:val="es-VE"/>
+        </w:rPr>
+      </w:pPr>
+      <w:r>
+        <w:rPr>
+          <w:rFonts w:asciiTheme="minorHAnsi" w:hAnsiTheme="minorHAnsi" w:cstheme="minorHAnsi"/>
+          <w:lang w:val="es-VE"/>
+        </w:rPr>
+        <w:t xml:space="preserve">Cardinalidad: N: N entre </w:t>
+      </w:r>
+      <w:r>
+        <w:rPr>
+          <w:rFonts w:asciiTheme="minorHAnsi" w:hAnsiTheme="minorHAnsi" w:cstheme="minorHAnsi"/>
+          <w:b/>
+          <w:lang w:val="es-VE"/>
+        </w:rPr>
+        <w:t xml:space="preserve">COACH </w:t>
+      </w:r>
+      <w:r>
+        <w:rPr>
+          <w:rFonts w:asciiTheme="minorHAnsi" w:hAnsiTheme="minorHAnsi" w:cstheme="minorHAnsi"/>
+          <w:lang w:val="es-VE"/>
+        </w:rPr>
+        <w:t xml:space="preserve">y </w:t>
+      </w:r>
+      <w:r>
+        <w:rPr>
+          <w:rFonts w:asciiTheme="minorHAnsi" w:hAnsiTheme="minorHAnsi" w:cstheme="minorHAnsi"/>
+          <w:b/>
+          <w:lang w:val="es-VE"/>
+        </w:rPr>
+        <w:t>EQUIPO</w:t>
+      </w:r>
+      <w:r>
+        <w:rPr>
+          <w:rFonts w:asciiTheme="minorHAnsi" w:hAnsiTheme="minorHAnsi" w:cstheme="minorHAnsi"/>
+          <w:lang w:val="es-VE"/>
+        </w:rPr>
+        <w:t>.</w:t>
+      </w:r>
+    </w:p>
+    <w:p>
+      <w:pPr>
+        <w:rPr>
+          <w:rFonts w:asciiTheme="minorHAnsi" w:hAnsiTheme="minorHAnsi" w:cstheme="minorHAnsi"/>
+          <w:lang w:val="es-VE"/>
+        </w:rPr>
+      </w:pPr>
+      <w:r>
+        <w:rPr>
+          <w:rFonts w:asciiTheme="minorHAnsi" w:hAnsiTheme="minorHAnsi" w:cstheme="minorHAnsi"/>
+          <w:lang w:val="es-VE"/>
+        </w:rPr>
+        <w:t xml:space="preserve">Participación: la participación de </w:t>
+      </w:r>
+      <w:r>
+        <w:rPr>
+          <w:rFonts w:asciiTheme="minorHAnsi" w:hAnsiTheme="minorHAnsi" w:cstheme="minorHAnsi"/>
+          <w:b/>
+          <w:lang w:val="es-VE"/>
+        </w:rPr>
+        <w:t>EQUIPO</w:t>
+      </w:r>
+      <w:r>
+        <w:rPr>
+          <w:rFonts w:asciiTheme="minorHAnsi" w:hAnsiTheme="minorHAnsi" w:cstheme="minorHAnsi"/>
+          <w:lang w:val="es-VE"/>
+        </w:rPr>
+        <w:t xml:space="preserve"> es obligatoria y la de </w:t>
+      </w:r>
+      <w:r>
+        <w:rPr>
+          <w:rFonts w:asciiTheme="minorHAnsi" w:hAnsiTheme="minorHAnsi" w:cstheme="minorHAnsi"/>
+          <w:b/>
+          <w:lang w:val="es-VE"/>
+        </w:rPr>
+        <w:t xml:space="preserve">COACH </w:t>
+      </w:r>
+      <w:r>
+        <w:rPr>
+          <w:rFonts w:asciiTheme="minorHAnsi" w:hAnsiTheme="minorHAnsi" w:cstheme="minorHAnsi"/>
+          <w:lang w:val="es-VE"/>
+        </w:rPr>
+        <w:t>es obligatoria.</w:t>
+      </w:r>
+    </w:p>
+    <w:p>
+      <w:pPr>
+        <w:rPr>
+          <w:rFonts w:asciiTheme="minorHAnsi" w:hAnsiTheme="minorHAnsi" w:cstheme="minorHAnsi"/>
+          <w:lang w:val="es-VE"/>
+        </w:rPr>
+      </w:pPr>
+    </w:p>
+    <w:p>
+      <w:pPr>
+        <w:rPr>
+          <w:rFonts w:asciiTheme="minorHAnsi" w:hAnsiTheme="minorHAnsi" w:cstheme="minorHAnsi"/>
+          <w:lang w:val="es-VE"/>
+        </w:rPr>
+      </w:pPr>
+    </w:p>
+    <w:p>
+      <w:pPr>
+        <w:rPr>
+          <w:rFonts w:asciiTheme="minorHAnsi" w:hAnsiTheme="minorHAnsi" w:cstheme="minorHAnsi"/>
+          <w:lang w:val="es-VE"/>
+        </w:rPr>
+      </w:pPr>
+    </w:p>
+    <w:p>
+      <w:pPr>
+        <w:rPr>
+          <w:rFonts w:asciiTheme="minorHAnsi" w:hAnsiTheme="minorHAnsi" w:cstheme="minorHAnsi"/>
+          <w:color w:val="00B0F0"/>
+          <w:lang w:val="es-VE"/>
+        </w:rPr>
+      </w:pPr>
+      <w:r>
+        <w:rPr>
+          <w:rFonts w:asciiTheme="minorHAnsi" w:hAnsiTheme="minorHAnsi" w:cstheme="minorHAnsi"/>
+          <w:color w:val="00B0F0"/>
+          <w:lang w:val="es-VE"/>
+        </w:rPr>
         <w:t>RESUELVE</w:t>
       </w:r>
     </w:p>
@@ -7751,22 +8049,6 @@
         </w:rPr>
         <w:t>obligatoria.</w:t>
       </w:r>
-    </w:p>
-    <w:p>
-      <w:pPr>
-        <w:rPr>
-          <w:rFonts w:asciiTheme="minorHAnsi" w:hAnsiTheme="minorHAnsi" w:cstheme="minorHAnsi"/>
-          <w:lang w:val="es-VE"/>
-        </w:rPr>
-      </w:pPr>
-    </w:p>
-    <w:p>
-      <w:pPr>
-        <w:rPr>
-          <w:rFonts w:asciiTheme="minorHAnsi" w:hAnsiTheme="minorHAnsi" w:cstheme="minorHAnsi"/>
-          <w:lang w:val="es-VE"/>
-        </w:rPr>
-      </w:pPr>
     </w:p>
     <w:p>
       <w:pPr>
@@ -8629,8 +8911,6 @@
         </w:rPr>
         <w:t>EQUIPO</w:t>
       </w:r>
-      <w:bookmarkStart w:id="0" w:name="_GoBack"/>
-      <w:bookmarkEnd w:id="0"/>
       <w:r>
         <w:rPr>
           <w:rFonts w:asciiTheme="minorHAnsi" w:hAnsiTheme="minorHAnsi" w:cstheme="minorHAnsi"/>
@@ -8764,6 +9044,8 @@
         </w:rPr>
         <w:t>: atributo simple. Monovalente y obligatorio. entero</w:t>
       </w:r>
+      <w:bookmarkStart w:id="0" w:name="_GoBack"/>
+      <w:bookmarkEnd w:id="0"/>
     </w:p>
     <w:p>
       <w:pPr>

</xml_diff>